<commit_message>
Version 0.2 Review Copy
Issued for Review Only

Stephen Foote
Stevan Zivanovic
</commit_message>
<xml_diff>
--- a/CM Documents/Momentum Configuration Management Strategy.docx
+++ b/CM Documents/Momentum Configuration Management Strategy.docx
@@ -90,6 +90,7 @@
                 <w:rStyle w:val="Normal14pt"/>
               </w:rPr>
             </w:pPr>
+            <w:bookmarkStart w:id="0" w:name="_GoBack"/>
             <w:r>
               <w:rPr>
                 <w:rStyle w:val="Normal14pt"/>
@@ -128,45 +129,38 @@
                 <w:rStyle w:val="Normal14pt"/>
               </w:rPr>
             </w:pPr>
-            <w:proofErr w:type="spellStart"/>
             <w:r>
               <w:rPr>
                 <w:rStyle w:val="Normal14pt"/>
               </w:rPr>
-              <w:t>Harlestone</w:t>
-            </w:r>
-            <w:proofErr w:type="spellEnd"/>
+              <w:t>Harlestone Way</w:t>
+            </w:r>
             <w:r>
               <w:rPr>
                 <w:rStyle w:val="Normal14pt"/>
               </w:rPr>
-              <w:t xml:space="preserve"> Way</w:t>
+              <w:br/>
             </w:r>
             <w:r>
               <w:rPr>
                 <w:rStyle w:val="Normal14pt"/>
               </w:rPr>
-              <w:br/>
-            </w:r>
-            <w:r>
+              <w:t>Northampton</w:t>
+            </w:r>
+          </w:p>
+          <w:p>
+            <w:pPr>
               <w:rPr>
                 <w:rStyle w:val="Normal14pt"/>
               </w:rPr>
-              <w:t>Northampton</w:t>
-            </w:r>
-          </w:p>
-          <w:p>
-            <w:pPr>
+            </w:pPr>
+            <w:r>
               <w:rPr>
                 <w:rStyle w:val="Normal14pt"/>
               </w:rPr>
-            </w:pPr>
-            <w:r>
-              <w:rPr>
-                <w:rStyle w:val="Normal14pt"/>
-              </w:rPr>
               <w:t>NN5 7UG</w:t>
             </w:r>
+            <w:bookmarkEnd w:id="0"/>
           </w:p>
         </w:tc>
       </w:tr>
@@ -628,8 +622,8 @@
       </w:r>
     </w:p>
     <w:p>
-      <w:bookmarkStart w:id="0" w:name="PicPos"/>
-      <w:bookmarkEnd w:id="0"/>
+      <w:bookmarkStart w:id="1" w:name="PicPos"/>
+      <w:bookmarkEnd w:id="1"/>
       <w:r>
         <w:rPr>
           <w:noProof/>
@@ -8461,14 +8455,7 @@
             <w:noProof/>
             <w:webHidden/>
           </w:rPr>
-          <w:t>3</w:t>
-        </w:r>
-        <w:r>
-          <w:rPr>
-            <w:noProof/>
-            <w:webHidden/>
-          </w:rPr>
-          <w:t>4</w:t>
+          <w:t>34</w:t>
         </w:r>
         <w:r>
           <w:rPr>
@@ -9349,8 +9336,6 @@
             <w:r>
               <w:t>Review</w:t>
             </w:r>
-            <w:bookmarkStart w:id="1" w:name="_GoBack"/>
-            <w:bookmarkEnd w:id="1"/>
           </w:p>
         </w:tc>
       </w:tr>
@@ -9567,13 +9552,8 @@
               <w:pStyle w:val="TableText"/>
             </w:pPr>
             <w:r>
-              <w:t xml:space="preserve">Purchaser and </w:t>
-            </w:r>
-            <w:proofErr w:type="gramStart"/>
-            <w:r>
-              <w:t>Supplier  personnel</w:t>
-            </w:r>
-            <w:proofErr w:type="gramEnd"/>
+              <w:t>Purchaser and Supplier  personnel</w:t>
+            </w:r>
           </w:p>
         </w:tc>
         <w:tc>
@@ -10027,15 +10007,7 @@
               <w:pStyle w:val="TableText"/>
             </w:pPr>
             <w:r>
-              <w:t xml:space="preserve">A </w:t>
-            </w:r>
-            <w:proofErr w:type="gramStart"/>
-            <w:r>
-              <w:t>wiki based</w:t>
-            </w:r>
-            <w:proofErr w:type="gramEnd"/>
-            <w:r>
-              <w:t xml:space="preserve"> knowledge base tool integrated with Jira produced by Atlassian – Allows for live documentation control.</w:t>
+              <w:t>A wiki based knowledge base tool integrated with Jira produced by Atlassian – Allows for live documentation control.</w:t>
             </w:r>
           </w:p>
         </w:tc>
@@ -10085,11 +10057,9 @@
             <w:pPr>
               <w:pStyle w:val="TableText"/>
             </w:pPr>
-            <w:proofErr w:type="spellStart"/>
             <w:r>
               <w:t>JFrog</w:t>
             </w:r>
-            <w:proofErr w:type="spellEnd"/>
           </w:p>
         </w:tc>
         <w:tc>
@@ -10101,15 +10071,7 @@
               <w:pStyle w:val="TableText"/>
             </w:pPr>
             <w:r>
-              <w:t xml:space="preserve">An </w:t>
-            </w:r>
-            <w:proofErr w:type="spellStart"/>
-            <w:r>
-              <w:t>Artefactory</w:t>
-            </w:r>
-            <w:proofErr w:type="spellEnd"/>
-            <w:r>
-              <w:t xml:space="preserve"> application utilised by Infor for Configuration Control</w:t>
+              <w:t>An Artefactory application utilised by Infor for Configuration Control</w:t>
             </w:r>
           </w:p>
         </w:tc>
@@ -10750,11 +10712,9 @@
             <w:pPr>
               <w:pStyle w:val="TableText"/>
             </w:pPr>
-            <w:proofErr w:type="spellStart"/>
             <w:r>
               <w:t>ChgMan</w:t>
             </w:r>
-            <w:proofErr w:type="spellEnd"/>
           </w:p>
         </w:tc>
         <w:tc>
@@ -10998,11 +10958,9 @@
             <w:pPr>
               <w:pStyle w:val="TableText"/>
             </w:pPr>
-            <w:proofErr w:type="spellStart"/>
             <w:r>
               <w:t>Cont.Dev</w:t>
             </w:r>
-            <w:proofErr w:type="spellEnd"/>
           </w:p>
         </w:tc>
         <w:tc>
@@ -11040,11 +10998,9 @@
             <w:pPr>
               <w:pStyle w:val="TableText"/>
             </w:pPr>
-            <w:proofErr w:type="spellStart"/>
             <w:r>
               <w:t>Cont.Int</w:t>
             </w:r>
-            <w:proofErr w:type="spellEnd"/>
           </w:p>
         </w:tc>
         <w:tc>
@@ -11082,11 +11038,9 @@
             <w:pPr>
               <w:pStyle w:val="TableText"/>
             </w:pPr>
-            <w:proofErr w:type="spellStart"/>
             <w:r>
               <w:t>Cont.Test</w:t>
             </w:r>
-            <w:proofErr w:type="spellEnd"/>
           </w:p>
         </w:tc>
         <w:tc>
@@ -11244,11 +11198,9 @@
             <w:pPr>
               <w:pStyle w:val="TableText"/>
             </w:pPr>
-            <w:proofErr w:type="spellStart"/>
             <w:r>
               <w:t>DevOp</w:t>
             </w:r>
-            <w:proofErr w:type="spellEnd"/>
           </w:p>
         </w:tc>
         <w:tc>
@@ -12575,21 +12527,7 @@
           <w:i w:val="0"/>
         </w:rPr>
         <w:lastRenderedPageBreak/>
-        <w:t xml:space="preserve">The assumption is made that any device utilising M3 will meet the minimum specification </w:t>
-      </w:r>
-      <w:proofErr w:type="spellStart"/>
-      <w:r>
-        <w:rPr>
-          <w:i w:val="0"/>
-        </w:rPr>
-        <w:t>idenfied</w:t>
-      </w:r>
-      <w:proofErr w:type="spellEnd"/>
-      <w:r>
-        <w:rPr>
-          <w:i w:val="0"/>
-        </w:rPr>
-        <w:t xml:space="preserve"> by Infor.</w:t>
+        <w:t>The assumption is made that any device utilising M3 will meet the minimum specification idenfied by Infor.</w:t>
       </w:r>
     </w:p>
     <w:p>
@@ -12607,13 +12545,8 @@
       <w:pPr>
         <w:pStyle w:val="PlainText"/>
       </w:pPr>
-      <w:proofErr w:type="gramStart"/>
-      <w:r>
-        <w:t>In order to</w:t>
-      </w:r>
-      <w:proofErr w:type="gramEnd"/>
-      <w:r>
-        <w:t xml:space="preserve"> utilise the M3 Solution the following requirements are identified by Infor</w:t>
+      <w:r>
+        <w:t>In order to utilise the M3 Solution the following requirements are identified by Infor</w:t>
       </w:r>
     </w:p>
     <w:p>
@@ -12875,15 +12808,7 @@
               <w:pStyle w:val="TableText"/>
             </w:pPr>
             <w:r>
-              <w:t xml:space="preserve">No CMS really </w:t>
-            </w:r>
-            <w:proofErr w:type="gramStart"/>
-            <w:r>
-              <w:t>exist</w:t>
-            </w:r>
-            <w:proofErr w:type="gramEnd"/>
-            <w:r>
-              <w:t>.</w:t>
+              <w:t>No CMS really exist.</w:t>
             </w:r>
           </w:p>
         </w:tc>
@@ -13912,8 +13837,8 @@
       <w:pPr>
         <w:pStyle w:val="Caption"/>
       </w:pPr>
-      <w:bookmarkStart w:id="26" w:name="_Toc465430219"/>
-      <w:bookmarkStart w:id="27" w:name="_Toc508716207"/>
+      <w:bookmarkStart w:id="26" w:name="_Toc508716207"/>
+      <w:bookmarkStart w:id="27" w:name="_Toc465430219"/>
       <w:r>
         <w:t xml:space="preserve">Table </w:t>
       </w:r>
@@ -13947,7 +13872,7 @@
       <w:r>
         <w:t>Establishing a Configuration Management Process</w:t>
       </w:r>
-      <w:bookmarkEnd w:id="27"/>
+      <w:bookmarkEnd w:id="26"/>
       <w:r>
         <w:fldChar w:fldCharType="end"/>
       </w:r>
@@ -13961,7 +13886,7 @@
       <w:r>
         <w:t>High Level Process</w:t>
       </w:r>
-      <w:bookmarkEnd w:id="26"/>
+      <w:bookmarkEnd w:id="27"/>
       <w:bookmarkEnd w:id="28"/>
     </w:p>
     <w:tbl>
@@ -14929,8 +14854,8 @@
       <w:bookmarkStart w:id="465" w:name="_Toc468261753"/>
       <w:bookmarkStart w:id="466" w:name="_Toc468261874"/>
       <w:bookmarkStart w:id="467" w:name="_Ref507493583"/>
-      <w:bookmarkStart w:id="468" w:name="_Ref459039410"/>
-      <w:bookmarkStart w:id="469" w:name="_Toc508716122"/>
+      <w:bookmarkStart w:id="468" w:name="_Toc508716122"/>
+      <w:bookmarkStart w:id="469" w:name="_Ref459039410"/>
       <w:bookmarkEnd w:id="29"/>
       <w:bookmarkEnd w:id="30"/>
       <w:bookmarkEnd w:id="31"/>
@@ -15374,7 +15299,7 @@
         <w:t>Configuration Management Procedure</w:t>
       </w:r>
       <w:bookmarkEnd w:id="467"/>
-      <w:bookmarkEnd w:id="469"/>
+      <w:bookmarkEnd w:id="468"/>
     </w:p>
     <w:p>
       <w:pPr>
@@ -15684,15 +15609,7 @@
         <w:t xml:space="preserve"> </w:t>
       </w:r>
       <w:r>
-        <w:t xml:space="preserve">will contain a list of potential </w:t>
-      </w:r>
-      <w:proofErr w:type="gramStart"/>
-      <w:r>
-        <w:t>CI</w:t>
-      </w:r>
-      <w:proofErr w:type="gramEnd"/>
-      <w:r>
-        <w:t xml:space="preserve"> that </w:t>
+        <w:t xml:space="preserve">will contain a list of potential CI that </w:t>
       </w:r>
       <w:r>
         <w:t>should</w:t>
@@ -15916,21 +15833,7 @@
         <w:rPr>
           <w:lang w:eastAsia="en-US"/>
         </w:rPr>
-        <w:t>The ‘</w:t>
-      </w:r>
-      <w:proofErr w:type="gramStart"/>
-      <w:r>
-        <w:rPr>
-          <w:lang w:eastAsia="en-US"/>
-        </w:rPr>
-        <w:t>end product</w:t>
-      </w:r>
-      <w:proofErr w:type="gramEnd"/>
-      <w:r>
-        <w:rPr>
-          <w:lang w:eastAsia="en-US"/>
-        </w:rPr>
-        <w:t>’ of source code is deployable artefacts utilised in, or as, an application.  All artefacts should be controlled within a baseline that relates to a common set usage to which they are applied, typically within a baseline of the ‘package’.</w:t>
+        <w:t>The ‘end product’ of source code is deployable artefacts utilised in, or as, an application.  All artefacts should be controlled within a baseline that relates to a common set usage to which they are applied, typically within a baseline of the ‘package’.</w:t>
       </w:r>
     </w:p>
     <w:p>
@@ -16296,16 +16199,11 @@
       <w:r>
         <w:t xml:space="preserve">Extensions are specific applications produced by Infor that are not part of the default M3 solution – These typically utilise the Mongoose application and reside inside of the Infor Suit – but are effectively </w:t>
       </w:r>
-      <w:proofErr w:type="gramStart"/>
       <w:r>
         <w:t>applications</w:t>
       </w:r>
       <w:r>
-        <w:t xml:space="preserve"> in their own right, consisting</w:t>
-      </w:r>
-      <w:proofErr w:type="gramEnd"/>
-      <w:r>
-        <w:t xml:space="preserve"> of their own integrations, artefacts and code.</w:t>
+        <w:t xml:space="preserve"> in their own right, consisting of their own integrations, artefacts and code.</w:t>
       </w:r>
     </w:p>
     <w:p>
@@ -16761,15 +16659,7 @@
         </w:tabs>
       </w:pPr>
       <w:r>
-        <w:t xml:space="preserve">Baselines may also exist of </w:t>
-      </w:r>
-      <w:proofErr w:type="gramStart"/>
-      <w:r>
-        <w:t>a number of</w:t>
-      </w:r>
-      <w:proofErr w:type="gramEnd"/>
-      <w:r>
-        <w:t xml:space="preserve"> existing established baselines (for example a release may exist as a baseline of several existing baselines plus release deliverables).</w:t>
+        <w:t>Baselines may also exist of a number of existing established baselines (for example a release may exist as a baseline of several existing baselines plus release deliverables).</w:t>
       </w:r>
     </w:p>
     <w:p>
@@ -17965,15 +17855,7 @@
         <w:pStyle w:val="Bullet2round"/>
       </w:pPr>
       <w:r>
-        <w:t xml:space="preserve">Are CRs </w:t>
-      </w:r>
-      <w:proofErr w:type="spellStart"/>
-      <w:r>
-        <w:t>analysed</w:t>
-      </w:r>
-      <w:proofErr w:type="spellEnd"/>
-      <w:r>
-        <w:t>, evaluated and approved prior to making of the change in items?</w:t>
+        <w:t>Are CRs analysed, evaluated and approved prior to making of the change in items?</w:t>
       </w:r>
     </w:p>
     <w:p>
@@ -18092,21 +17974,7 @@
         <w:rPr>
           <w:lang w:eastAsia="en-US"/>
         </w:rPr>
-        <w:t xml:space="preserve">).  However, its recognised that a type and subtype methodology applies to SCM content, where </w:t>
-      </w:r>
-      <w:proofErr w:type="gramStart"/>
-      <w:r>
-        <w:rPr>
-          <w:lang w:eastAsia="en-US"/>
-        </w:rPr>
-        <w:t>a</w:t>
-      </w:r>
-      <w:proofErr w:type="gramEnd"/>
-      <w:r>
-        <w:rPr>
-          <w:lang w:eastAsia="en-US"/>
-        </w:rPr>
-        <w:t xml:space="preserve"> ownership relationship can exist (for example source code is a subtype to an artefact which is a subtype to an application etc).  This creates a hierarchy of CI’s that associates relationship allowing CI’s to be identified in relationship to any related component.</w:t>
+        <w:t>).  However, its recognised that a type and subtype methodology applies to SCM content, where a ownership relationship can exist (for example source code is a subtype to an artefact which is a subtype to an application etc).  This creates a hierarchy of CI’s that associates relationship allowing CI’s to be identified in relationship to any related component.</w:t>
       </w:r>
     </w:p>
     <w:p>
@@ -18584,25 +18452,23 @@
           <w:sz w:val="21"/>
           <w:szCs w:val="21"/>
         </w:rPr>
-        <w:t xml:space="preserve">Relationships to </w:t>
-      </w:r>
-      <w:proofErr w:type="gramStart"/>
+        <w:t>Relationships to other CI’s (</w:t>
+      </w:r>
       <w:r>
         <w:rPr>
           <w:rStyle w:val="mw-headline"/>
           <w:sz w:val="21"/>
           <w:szCs w:val="21"/>
         </w:rPr>
-        <w:t>other</w:t>
-      </w:r>
-      <w:proofErr w:type="gramEnd"/>
+        <w:fldChar w:fldCharType="begin"/>
+      </w:r>
       <w:r>
         <w:rPr>
           <w:rStyle w:val="mw-headline"/>
           <w:sz w:val="21"/>
           <w:szCs w:val="21"/>
         </w:rPr>
-        <w:t xml:space="preserve"> CI’s (</w:t>
+        <w:instrText xml:space="preserve"> REF _Ref508197136 \r \p \h </w:instrText>
       </w:r>
       <w:r>
         <w:rPr>
@@ -18610,7 +18476,6 @@
           <w:sz w:val="21"/>
           <w:szCs w:val="21"/>
         </w:rPr>
-        <w:fldChar w:fldCharType="begin"/>
       </w:r>
       <w:r>
         <w:rPr>
@@ -18618,7 +18483,7 @@
           <w:sz w:val="21"/>
           <w:szCs w:val="21"/>
         </w:rPr>
-        <w:instrText xml:space="preserve"> REF _Ref508197136 \r \p \h </w:instrText>
+        <w:fldChar w:fldCharType="separate"/>
       </w:r>
       <w:r>
         <w:rPr>
@@ -18626,6 +18491,7 @@
           <w:sz w:val="21"/>
           <w:szCs w:val="21"/>
         </w:rPr>
+        <w:t>3.3 below</w:t>
       </w:r>
       <w:r>
         <w:rPr>
@@ -18633,7 +18499,7 @@
           <w:sz w:val="21"/>
           <w:szCs w:val="21"/>
         </w:rPr>
-        <w:fldChar w:fldCharType="separate"/>
+        <w:fldChar w:fldCharType="end"/>
       </w:r>
       <w:r>
         <w:rPr>
@@ -18641,48 +18507,32 @@
           <w:sz w:val="21"/>
           <w:szCs w:val="21"/>
         </w:rPr>
-        <w:t>3.3 below</w:t>
-      </w:r>
+        <w:t>)</w:t>
+      </w:r>
+    </w:p>
+    <w:p>
+      <w:pPr>
+        <w:pStyle w:val="Bullet2round"/>
+      </w:pPr>
       <w:r>
         <w:rPr>
           <w:rStyle w:val="mw-headline"/>
           <w:sz w:val="21"/>
           <w:szCs w:val="21"/>
         </w:rPr>
-        <w:fldChar w:fldCharType="end"/>
-      </w:r>
+        <w:t>Licensing information</w:t>
+      </w:r>
+    </w:p>
+    <w:p>
+      <w:pPr>
+        <w:pStyle w:val="Bullet2round"/>
+      </w:pPr>
       <w:r>
         <w:rPr>
           <w:rStyle w:val="mw-headline"/>
           <w:sz w:val="21"/>
           <w:szCs w:val="21"/>
         </w:rPr>
-        <w:t>)</w:t>
-      </w:r>
-    </w:p>
-    <w:p>
-      <w:pPr>
-        <w:pStyle w:val="Bullet2round"/>
-      </w:pPr>
-      <w:r>
-        <w:rPr>
-          <w:rStyle w:val="mw-headline"/>
-          <w:sz w:val="21"/>
-          <w:szCs w:val="21"/>
-        </w:rPr>
-        <w:t>Licensing information</w:t>
-      </w:r>
-    </w:p>
-    <w:p>
-      <w:pPr>
-        <w:pStyle w:val="Bullet2round"/>
-      </w:pPr>
-      <w:r>
-        <w:rPr>
-          <w:rStyle w:val="mw-headline"/>
-          <w:sz w:val="21"/>
-          <w:szCs w:val="21"/>
-        </w:rPr>
         <w:t>Document references</w:t>
       </w:r>
     </w:p>
@@ -18883,21 +18733,7 @@
         <w:rPr>
           <w:lang w:eastAsia="en-US"/>
         </w:rPr>
-        <w:t xml:space="preserve">CI’s should exist in relationship to </w:t>
-      </w:r>
-      <w:proofErr w:type="gramStart"/>
-      <w:r>
-        <w:rPr>
-          <w:lang w:eastAsia="en-US"/>
-        </w:rPr>
-        <w:t>other</w:t>
-      </w:r>
-      <w:proofErr w:type="gramEnd"/>
-      <w:r>
-        <w:rPr>
-          <w:lang w:eastAsia="en-US"/>
-        </w:rPr>
-        <w:t xml:space="preserve"> CI’s (</w:t>
+        <w:t>CI’s should exist in relationship to other CI’s (</w:t>
       </w:r>
       <w:r>
         <w:rPr>
@@ -18972,11 +18808,9 @@
       <w:r>
         <w:t>"</w:t>
       </w:r>
-      <w:proofErr w:type="spellStart"/>
       <w:r>
         <w:t>Supercedes</w:t>
       </w:r>
-      <w:proofErr w:type="spellEnd"/>
       <w:r>
         <w:t>"</w:t>
       </w:r>
@@ -18988,13 +18822,8 @@
       <w:r>
         <w:t>"</w:t>
       </w:r>
-      <w:proofErr w:type="spellStart"/>
-      <w:r>
-        <w:t>Superceded</w:t>
-      </w:r>
-      <w:proofErr w:type="spellEnd"/>
-      <w:r>
-        <w:t xml:space="preserve"> by</w:t>
+      <w:r>
+        <w:t>Superceded by</w:t>
       </w:r>
       <w:r>
         <w:t>”</w:t>
@@ -19511,35 +19340,7 @@
         <w:rPr>
           <w:lang w:eastAsia="en-US"/>
         </w:rPr>
-        <w:t xml:space="preserve">It is recommended that all problem and issue management outside of Testing utilise a shared tool basis.  Currently, there is no centralised, reliable means of reporting on all existing issues in Momentum.  This is something that should be </w:t>
-      </w:r>
-      <w:proofErr w:type="gramStart"/>
-      <w:r>
-        <w:rPr>
-          <w:lang w:eastAsia="en-US"/>
-        </w:rPr>
-        <w:t>fairly easily</w:t>
-      </w:r>
-      <w:proofErr w:type="gramEnd"/>
-      <w:r>
-        <w:rPr>
-          <w:lang w:eastAsia="en-US"/>
-        </w:rPr>
-        <w:t xml:space="preserve"> </w:t>
-      </w:r>
-      <w:proofErr w:type="spellStart"/>
-      <w:r>
-        <w:rPr>
-          <w:lang w:eastAsia="en-US"/>
-        </w:rPr>
-        <w:t>accessable</w:t>
-      </w:r>
-      <w:proofErr w:type="spellEnd"/>
-      <w:r>
-        <w:rPr>
-          <w:lang w:eastAsia="en-US"/>
-        </w:rPr>
-        <w:t>.</w:t>
+        <w:t>It is recommended that all problem and issue management outside of Testing utilise a shared tool basis.  Currently, there is no centralised, reliable means of reporting on all existing issues in Momentum.  This is something that should be fairly easily accessable.</w:t>
       </w:r>
     </w:p>
     <w:p>
@@ -19581,21 +19382,7 @@
         <w:rPr>
           <w:lang w:eastAsia="en-US"/>
         </w:rPr>
-        <w:t xml:space="preserve">From a professional perspective, Jira and Confluence are very useful tools for the management of most </w:t>
-      </w:r>
-      <w:proofErr w:type="gramStart"/>
-      <w:r>
-        <w:rPr>
-          <w:lang w:eastAsia="en-US"/>
-        </w:rPr>
-        <w:t>project based</w:t>
-      </w:r>
-      <w:proofErr w:type="gramEnd"/>
-      <w:r>
-        <w:rPr>
-          <w:lang w:eastAsia="en-US"/>
-        </w:rPr>
-        <w:t xml:space="preserve"> activities and serves as a means of escaping reliance on emails (not auditable), spreadsheets (not auditable) and reduces the impact of ‘Project Silo’ mentality.</w:t>
+        <w:t>From a professional perspective, Jira and Confluence are very useful tools for the management of most project based activities and serves as a means of escaping reliance on emails (not auditable), spreadsheets (not auditable) and reduces the impact of ‘Project Silo’ mentality.</w:t>
       </w:r>
     </w:p>
     <w:p>
@@ -19797,15 +19584,7 @@
         <w:pStyle w:val="Heading5"/>
       </w:pPr>
       <w:r>
-        <w:t xml:space="preserve">Artifactory and </w:t>
-      </w:r>
-      <w:proofErr w:type="spellStart"/>
-      <w:r>
-        <w:t>Sonatype</w:t>
-      </w:r>
-      <w:proofErr w:type="spellEnd"/>
-      <w:r>
-        <w:t xml:space="preserve"> Nexus</w:t>
+        <w:t>Artifactory and Sonatype Nexus</w:t>
       </w:r>
     </w:p>
     <w:p>
@@ -19959,11 +19738,9 @@
       <w:pPr>
         <w:pStyle w:val="Heading5"/>
       </w:pPr>
-      <w:proofErr w:type="spellStart"/>
       <w:r>
         <w:t>Talend</w:t>
       </w:r>
-      <w:proofErr w:type="spellEnd"/>
     </w:p>
     <w:p>
       <w:pPr>
@@ -20155,49 +19932,7 @@
         <w:rPr>
           <w:lang w:eastAsia="en-US"/>
         </w:rPr>
-        <w:t xml:space="preserve">The Infrastructure / DevOps platform team monitor environments and service operational ability with Dynatrace, </w:t>
-      </w:r>
-      <w:proofErr w:type="spellStart"/>
-      <w:r>
-        <w:rPr>
-          <w:lang w:eastAsia="en-US"/>
-        </w:rPr>
-        <w:t>StackDriver</w:t>
-      </w:r>
-      <w:proofErr w:type="spellEnd"/>
-      <w:r>
-        <w:rPr>
-          <w:lang w:eastAsia="en-US"/>
-        </w:rPr>
-        <w:t xml:space="preserve">, </w:t>
-      </w:r>
-      <w:proofErr w:type="spellStart"/>
-      <w:r>
-        <w:rPr>
-          <w:lang w:eastAsia="en-US"/>
-        </w:rPr>
-        <w:t>ElasticSearch</w:t>
-      </w:r>
-      <w:proofErr w:type="spellEnd"/>
-      <w:r>
-        <w:rPr>
-          <w:lang w:eastAsia="en-US"/>
-        </w:rPr>
-        <w:t xml:space="preserve">, </w:t>
-      </w:r>
-      <w:proofErr w:type="spellStart"/>
-      <w:r>
-        <w:rPr>
-          <w:lang w:eastAsia="en-US"/>
-        </w:rPr>
-        <w:t>Logtash</w:t>
-      </w:r>
-      <w:proofErr w:type="spellEnd"/>
-      <w:r>
-        <w:rPr>
-          <w:lang w:eastAsia="en-US"/>
-        </w:rPr>
-        <w:t xml:space="preserve"> and Kibana.</w:t>
+        <w:t>The Infrastructure / DevOps platform team monitor environments and service operational ability with Dynatrace, StackDriver, ElasticSearch, Logtash and Kibana.</w:t>
       </w:r>
     </w:p>
     <w:p>
@@ -20225,21 +19960,7 @@
         <w:rPr>
           <w:lang w:eastAsia="en-US"/>
         </w:rPr>
-        <w:t xml:space="preserve">Ruby and Bash </w:t>
-      </w:r>
-      <w:proofErr w:type="gramStart"/>
-      <w:r>
-        <w:rPr>
-          <w:lang w:eastAsia="en-US"/>
-        </w:rPr>
-        <w:t>for the production of</w:t>
-      </w:r>
-      <w:proofErr w:type="gramEnd"/>
-      <w:r>
-        <w:rPr>
-          <w:lang w:eastAsia="en-US"/>
-        </w:rPr>
-        <w:t xml:space="preserve"> scripts.</w:t>
+        <w:t>Ruby and Bash for the production of scripts.</w:t>
       </w:r>
     </w:p>
     <w:p>
@@ -20267,21 +19988,7 @@
         <w:rPr>
           <w:lang w:eastAsia="en-US"/>
         </w:rPr>
-        <w:t xml:space="preserve"> across the TP system is managed through the use of </w:t>
-      </w:r>
-      <w:proofErr w:type="gramStart"/>
-      <w:r>
-        <w:rPr>
-          <w:lang w:eastAsia="en-US"/>
-        </w:rPr>
-        <w:t>ServiceNow, and</w:t>
-      </w:r>
-      <w:proofErr w:type="gramEnd"/>
-      <w:r>
-        <w:rPr>
-          <w:lang w:eastAsia="en-US"/>
-        </w:rPr>
-        <w:t xml:space="preserve"> operates under a single set of controlled processes defined by the change management team.  ServiceNow has been identified as the tool to be utilised by Momentum under the same change management teams process and procedures</w:t>
+        <w:t xml:space="preserve"> across the TP system is managed through the use of ServiceNow, and operates under a single set of controlled processes defined by the change management team.  ServiceNow has been identified as the tool to be utilised by Momentum under the same change management teams process and procedures</w:t>
       </w:r>
       <w:r>
         <w:rPr>
@@ -20575,14 +20282,12 @@
         </w:rPr>
         <w:t xml:space="preserve">Clients are managed utilising remote build protocols for new assets, and management of Group Policy Updates for supporting existing operating systems </w:t>
       </w:r>
-      <w:proofErr w:type="gramStart"/>
       <w:r>
         <w:rPr>
           <w:lang w:eastAsia="en-US"/>
         </w:rPr>
         <w:t>in regard to</w:t>
       </w:r>
-      <w:proofErr w:type="gramEnd"/>
       <w:r>
         <w:rPr>
           <w:lang w:eastAsia="en-US"/>
@@ -20607,27 +20312,13 @@
         <w:rPr>
           <w:lang w:eastAsia="en-US"/>
         </w:rPr>
-        <w:t xml:space="preserve">Momentum will need to utilise these builds to form a reasonable baseline for </w:t>
-      </w:r>
-      <w:proofErr w:type="gramStart"/>
-      <w:r>
-        <w:rPr>
-          <w:lang w:eastAsia="en-US"/>
-        </w:rPr>
-        <w:t>testing</w:t>
-      </w:r>
-      <w:r>
-        <w:rPr>
-          <w:lang w:eastAsia="en-US"/>
-        </w:rPr>
-        <w:t>, and</w:t>
-      </w:r>
-      <w:proofErr w:type="gramEnd"/>
-      <w:r>
-        <w:rPr>
-          <w:lang w:eastAsia="en-US"/>
-        </w:rPr>
-        <w:t xml:space="preserve"> establish a minimum specification for Momentum for client build.</w:t>
+        <w:t>Momentum will need to utilise these builds to form a reasonable baseline for testing</w:t>
+      </w:r>
+      <w:r>
+        <w:rPr>
+          <w:lang w:eastAsia="en-US"/>
+        </w:rPr>
+        <w:t>, and establish a minimum specification for Momentum for client build.</w:t>
       </w:r>
     </w:p>
     <w:p>
@@ -20784,13 +20475,13 @@
       <w:pPr>
         <w:pStyle w:val="Heading1"/>
       </w:pPr>
-      <w:bookmarkStart w:id="519" w:name="_Toc465430234"/>
-      <w:bookmarkStart w:id="520" w:name="_Ref465691078"/>
-      <w:bookmarkStart w:id="521" w:name="_Toc508716163"/>
+      <w:bookmarkStart w:id="519" w:name="_Toc508716163"/>
+      <w:bookmarkStart w:id="520" w:name="_Toc465430234"/>
+      <w:bookmarkStart w:id="521" w:name="_Ref465691078"/>
       <w:r>
         <w:t>Momentum Reporting for Configuration Management</w:t>
       </w:r>
-      <w:bookmarkEnd w:id="521"/>
+      <w:bookmarkEnd w:id="519"/>
     </w:p>
     <w:p>
       <w:pPr>
@@ -28312,27 +28003,7 @@
                 <w:sz w:val="22"/>
                 <w:szCs w:val="22"/>
               </w:rPr>
-              <w:t xml:space="preserve">Process of affecting the change to the CMS and </w:t>
-            </w:r>
-            <w:proofErr w:type="spellStart"/>
-            <w:r>
-              <w:rPr>
-                <w:rFonts w:ascii="Calibri" w:hAnsi="Calibri" w:cs="Calibri"/>
-                <w:color w:val="000000"/>
-                <w:sz w:val="22"/>
-                <w:szCs w:val="22"/>
-              </w:rPr>
-              <w:t>estabishing</w:t>
-            </w:r>
-            <w:proofErr w:type="spellEnd"/>
-            <w:r>
-              <w:rPr>
-                <w:rFonts w:ascii="Calibri" w:hAnsi="Calibri" w:cs="Calibri"/>
-                <w:color w:val="000000"/>
-                <w:sz w:val="22"/>
-                <w:szCs w:val="22"/>
-              </w:rPr>
-              <w:t xml:space="preserve"> new 'candidate release' for Testing</w:t>
+              <w:t>Process of affecting the change to the CMS and estabishing new 'candidate release' for Testing</w:t>
             </w:r>
           </w:p>
         </w:tc>
@@ -28777,27 +28448,7 @@
                 <w:sz w:val="22"/>
                 <w:szCs w:val="22"/>
               </w:rPr>
-              <w:t xml:space="preserve">Quality Review Gate to establish new </w:t>
-            </w:r>
-            <w:proofErr w:type="spellStart"/>
-            <w:r>
-              <w:rPr>
-                <w:rFonts w:ascii="Calibri" w:hAnsi="Calibri" w:cs="Calibri"/>
-                <w:color w:val="000000"/>
-                <w:sz w:val="22"/>
-                <w:szCs w:val="22"/>
-              </w:rPr>
-              <w:t>baselibe</w:t>
-            </w:r>
-            <w:proofErr w:type="spellEnd"/>
-            <w:r>
-              <w:rPr>
-                <w:rFonts w:ascii="Calibri" w:hAnsi="Calibri" w:cs="Calibri"/>
-                <w:color w:val="000000"/>
-                <w:sz w:val="22"/>
-                <w:szCs w:val="22"/>
-              </w:rPr>
-              <w:t xml:space="preserve"> is ready for Test</w:t>
+              <w:t>Quality Review Gate to establish new baselibe is ready for Test</w:t>
             </w:r>
           </w:p>
         </w:tc>
@@ -31192,13 +30843,8 @@
         <w:pStyle w:val="Bullet2round"/>
       </w:pPr>
       <w:r>
-        <w:t xml:space="preserve">Validation and recording changes to CI Records, CI Relationships </w:t>
-      </w:r>
-      <w:proofErr w:type="spellStart"/>
-      <w:r>
-        <w:t>etc</w:t>
-      </w:r>
-      <w:proofErr w:type="spellEnd"/>
+        <w:t>Validation and recording changes to CI Records, CI Relationships etc</w:t>
+      </w:r>
     </w:p>
     <w:p>
       <w:pPr>
@@ -32200,24 +31846,14 @@
       <w:pPr>
         <w:pStyle w:val="PlainText"/>
       </w:pPr>
-      <w:proofErr w:type="gramStart"/>
-      <w:r>
-        <w:t>A large number of</w:t>
-      </w:r>
-      <w:proofErr w:type="gramEnd"/>
-      <w:r>
-        <w:t xml:space="preserve"> staff are affected and/or not able to do their job.</w:t>
+      <w:r>
+        <w:t>A large number of staff are affected and/or not able to do their job.</w:t>
       </w:r>
       <w:r>
         <w:t xml:space="preserve">  </w:t>
       </w:r>
-      <w:proofErr w:type="gramStart"/>
-      <w:r>
-        <w:t>A large number of</w:t>
-      </w:r>
-      <w:proofErr w:type="gramEnd"/>
-      <w:r>
-        <w:t xml:space="preserve"> customers are affected and/or acutely disadvantaged in some way.</w:t>
+      <w:r>
+        <w:t>A large number of customers are affected and/or acutely disadvantaged in some way.</w:t>
       </w:r>
       <w:r>
         <w:t xml:space="preserve"> </w:t>
@@ -32707,8 +32343,8 @@
       </w:pPr>
       <w:bookmarkStart w:id="572" w:name="_Ref508104872"/>
       <w:bookmarkStart w:id="573" w:name="_Toc508716201"/>
-      <w:bookmarkEnd w:id="519"/>
       <w:bookmarkEnd w:id="520"/>
+      <w:bookmarkEnd w:id="521"/>
       <w:r>
         <w:lastRenderedPageBreak/>
         <w:t>Additional Configuration Items</w:t>
@@ -32727,21 +32363,7 @@
         <w:rPr>
           <w:lang w:eastAsia="en-US"/>
         </w:rPr>
-        <w:t xml:space="preserve">Over the lifecycle of large </w:t>
-      </w:r>
-      <w:proofErr w:type="gramStart"/>
-      <w:r>
-        <w:rPr>
-          <w:lang w:eastAsia="en-US"/>
-        </w:rPr>
-        <w:t>project</w:t>
-      </w:r>
-      <w:proofErr w:type="gramEnd"/>
-      <w:r>
-        <w:rPr>
-          <w:lang w:eastAsia="en-US"/>
-        </w:rPr>
-        <w:t xml:space="preserve"> it is advisable to treat certain key deliverables as Configuration Items, and place these under controls to produce baselined, controlled objects.</w:t>
+        <w:t>Over the lifecycle of large project it is advisable to treat certain key deliverables as Configuration Items, and place these under controls to produce baselined, controlled objects.</w:t>
       </w:r>
     </w:p>
     <w:p>
@@ -32891,14 +32513,7 @@
         <w:rPr>
           <w:lang w:eastAsia="en-US"/>
         </w:rPr>
-        <w:t xml:space="preserve">By treating these deliverables as </w:t>
-      </w:r>
-      <w:proofErr w:type="gramStart"/>
-      <w:r>
-        <w:rPr>
-          <w:lang w:eastAsia="en-US"/>
-        </w:rPr>
-        <w:t>CI</w:t>
+        <w:t>By treating these deliverables as CI</w:t>
       </w:r>
       <w:r>
         <w:rPr>
@@ -32906,7 +32521,6 @@
         </w:rPr>
         <w:t>’s</w:t>
       </w:r>
-      <w:proofErr w:type="gramEnd"/>
       <w:r>
         <w:rPr>
           <w:lang w:eastAsia="en-US"/>
@@ -33199,7 +32813,7 @@
         <w:pStyle w:val="Caption"/>
       </w:pPr>
       <w:bookmarkStart w:id="577" w:name="_Toc508716213"/>
-      <w:bookmarkEnd w:id="468"/>
+      <w:bookmarkEnd w:id="469"/>
       <w:r>
         <w:t xml:space="preserve">Table </w:t>
       </w:r>
@@ -33276,21 +32890,13 @@
         <w:pStyle w:val="PlainText"/>
       </w:pPr>
       <w:r>
-        <w:t xml:space="preserve">Each review board / meeting will be </w:t>
-      </w:r>
-      <w:proofErr w:type="spellStart"/>
-      <w:r>
-        <w:t>minute</w:t>
+        <w:t>Each review board / meeting will be minute</w:t>
       </w:r>
       <w:r>
         <w:t>’</w:t>
       </w:r>
       <w:r>
-        <w:t>d</w:t>
-      </w:r>
-      <w:proofErr w:type="spellEnd"/>
-      <w:r>
-        <w:t xml:space="preserve"> and distributed to all attendees and parties identified on the process stage RACI (</w:t>
+        <w:t>d and distributed to all attendees and parties identified on the process stage RACI (</w:t>
       </w:r>
       <w:r>
         <w:fldChar w:fldCharType="begin"/>
@@ -33344,13 +32950,8 @@
         <w:pStyle w:val="PlainText"/>
       </w:pPr>
       <w:r>
-        <w:t xml:space="preserve">This does not have to be limited to physical – Source Code, Artefact, Production </w:t>
-      </w:r>
-      <w:proofErr w:type="spellStart"/>
-      <w:r>
-        <w:t>scr</w:t>
-      </w:r>
-      <w:proofErr w:type="spellEnd"/>
+        <w:t>This does not have to be limited to physical – Source Code, Artefact, Production scr</w:t>
+      </w:r>
     </w:p>
     <w:p>
       <w:pPr>
@@ -33439,15 +33040,7 @@
         <w:pStyle w:val="PlainText"/>
       </w:pPr>
       <w:r>
-        <w:t xml:space="preserve">The relation between types and subtypes allows for the identification where ‘lower ranked’ CI’s can be associated into a hierarchy, across baselines (for example an artefact uses source </w:t>
-      </w:r>
-      <w:proofErr w:type="gramStart"/>
-      <w:r>
-        <w:t>code</w:t>
-      </w:r>
-      <w:proofErr w:type="gramEnd"/>
-      <w:r>
-        <w:t xml:space="preserve"> but it also associated with a release).</w:t>
+        <w:t>The relation between types and subtypes allows for the identification where ‘lower ranked’ CI’s can be associated into a hierarchy, across baselines (for example an artefact uses source code but it also associated with a release).</w:t>
       </w:r>
     </w:p>
     <w:p>
@@ -33455,15 +33048,7 @@
         <w:pStyle w:val="PlainText"/>
       </w:pPr>
       <w:r>
-        <w:t xml:space="preserve">The use of relationships also creates a series of relationships </w:t>
-      </w:r>
-      <w:proofErr w:type="gramStart"/>
-      <w:r>
-        <w:t>in order to</w:t>
-      </w:r>
-      <w:proofErr w:type="gramEnd"/>
-      <w:r>
-        <w:t xml:space="preserve"> identify code dependencies, allowing for accurate identification of impacts related to changes, as well as identifying owning requirements.  Accurate use of relationships allows for tracking of relationships throughout the CMS at from any point of reference.</w:t>
+        <w:t>The use of relationships also creates a series of relationships in order to identify code dependencies, allowing for accurate identification of impacts related to changes, as well as identifying owning requirements.  Accurate use of relationships allows for tracking of relationships throughout the CMS at from any point of reference.</w:t>
       </w:r>
     </w:p>
     <w:p>
@@ -33527,16 +33112,11 @@
       <w:r>
         <w:t xml:space="preserve">Applicable controls, guidelines and policies (e.g. mechanisms to ensure that only authorized personnel </w:t>
       </w:r>
-      <w:proofErr w:type="gramStart"/>
       <w:r>
         <w:t>are</w:t>
       </w:r>
       <w:r>
-        <w:t xml:space="preserve"> able to</w:t>
-      </w:r>
-      <w:proofErr w:type="gramEnd"/>
-      <w:r>
-        <w:t xml:space="preserve"> apply changes to the CIs and modify the related CI records in the CMS, or controls/ procedures to ensure the configuration data remain consistent when CIs are added or removed)</w:t>
+        <w:t xml:space="preserve"> able to apply changes to the CIs and modify the related CI records in the CMS, or controls/ procedures to ensure the configuration data remain consistent when CIs are added or removed)</w:t>
       </w:r>
     </w:p>
     <w:p>
@@ -34122,15 +33702,7 @@
         <w:footnoteRef/>
       </w:r>
       <w:r>
-        <w:t xml:space="preserve"> As CI’s exist in relationship to </w:t>
-      </w:r>
-      <w:proofErr w:type="gramStart"/>
-      <w:r>
-        <w:t>other</w:t>
-      </w:r>
-      <w:proofErr w:type="gramEnd"/>
-      <w:r>
-        <w:t xml:space="preserve"> CI’s at some point each field is required.  For example, code and applications on a VM don’t have a physical location, however at some point in the hierarchy of relationship, this will almost always be relevant at some point.</w:t>
+        <w:t xml:space="preserve"> As CI’s exist in relationship to other CI’s at some point each field is required.  For example, code and applications on a VM don’t have a physical location, however at some point in the hierarchy of relationship, this will almost always be relevant at some point.</w:t>
       </w:r>
     </w:p>
   </w:footnote>
@@ -42263,7 +41835,7 @@
 </file>
 
 <file path=customXml/itemProps1.xml><?xml version="1.0" encoding="utf-8"?>
-<ds:datastoreItem xmlns:ds="http://schemas.openxmlformats.org/officeDocument/2006/customXml" ds:itemID="{C5CCE407-927D-4318-832F-1336C00BD477}">
+<ds:datastoreItem xmlns:ds="http://schemas.openxmlformats.org/officeDocument/2006/customXml" ds:itemID="{45F7DD69-B32E-4232-9158-B14A37109764}">
   <ds:schemaRefs>
     <ds:schemaRef ds:uri="http://schemas.openxmlformats.org/officeDocument/2006/bibliography"/>
   </ds:schemaRefs>

</xml_diff>